<commit_message>
updated data type for amountInSherikasWallet
</commit_message>
<xml_diff>
--- a/Week 1 Coding Assignment.docx
+++ b/Week 1 Coding Assignment.docx
@@ -388,21 +388,7 @@
         <w:rPr>
           <w:szCs w:val="24"/>
         </w:rPr>
-        <w:t xml:space="preserve">Create a new class in the project and name it App. Make sure the box is checked for the option that reads “public static void main(String[] </w:t>
-      </w:r>
-      <w:proofErr w:type="spellStart"/>
-      <w:r>
-        <w:rPr>
-          <w:szCs w:val="24"/>
-        </w:rPr>
-        <w:t>args</w:t>
-      </w:r>
-      <w:proofErr w:type="spellEnd"/>
-      <w:r>
-        <w:rPr>
-          <w:szCs w:val="24"/>
-        </w:rPr>
-        <w:t>).</w:t>
+        <w:t>Create a new class in the project and name it App. Make sure the box is checked for the option that reads “public static void main(String[] args).</w:t>
       </w:r>
     </w:p>
     <w:p>
@@ -663,86 +649,34 @@
         <w:rPr>
           <w:szCs w:val="24"/>
         </w:rPr>
-        <w:t xml:space="preserve">Use </w:t>
-      </w:r>
-      <w:proofErr w:type="spellStart"/>
-      <w:r>
-        <w:rPr>
-          <w:szCs w:val="24"/>
-        </w:rPr>
-        <w:t>System.out.println</w:t>
-      </w:r>
-      <w:proofErr w:type="spellEnd"/>
-      <w:r>
-        <w:rPr>
-          <w:szCs w:val="24"/>
-        </w:rPr>
-        <w:t>() to print out the values of all the variables you’ve created. Provide some detail as to what the value being printed is. For example, if I had a variable called favorite state, I would do the following:</w:t>
-      </w:r>
-    </w:p>
-    <w:p>
-      <w:pPr>
-        <w:rPr>
-          <w:szCs w:val="24"/>
-        </w:rPr>
-      </w:pPr>
-      <w:r>
-        <w:rPr>
-          <w:szCs w:val="24"/>
-        </w:rPr>
-        <w:t xml:space="preserve">String </w:t>
-      </w:r>
-      <w:proofErr w:type="spellStart"/>
-      <w:r>
-        <w:rPr>
-          <w:szCs w:val="24"/>
-        </w:rPr>
-        <w:t>favoriteState</w:t>
-      </w:r>
-      <w:proofErr w:type="spellEnd"/>
-      <w:r>
-        <w:rPr>
-          <w:szCs w:val="24"/>
-        </w:rPr>
-        <w:t xml:space="preserve"> = “AZ”;</w:t>
-      </w:r>
-    </w:p>
-    <w:p>
-      <w:pPr>
-        <w:rPr>
-          <w:szCs w:val="24"/>
-        </w:rPr>
-      </w:pPr>
-      <w:proofErr w:type="spellStart"/>
-      <w:r>
-        <w:rPr>
-          <w:szCs w:val="24"/>
-        </w:rPr>
-        <w:t>System.out.println</w:t>
-      </w:r>
-      <w:proofErr w:type="spellEnd"/>
-      <w:r>
-        <w:rPr>
-          <w:szCs w:val="24"/>
-        </w:rPr>
-        <w:t xml:space="preserve">(“My favorite state is: “ + </w:t>
-      </w:r>
-      <w:proofErr w:type="spellStart"/>
-      <w:r>
-        <w:rPr>
-          <w:szCs w:val="24"/>
-        </w:rPr>
-        <w:t>favoriteState</w:t>
-      </w:r>
-      <w:proofErr w:type="spellEnd"/>
-      <w:proofErr w:type="gramStart"/>
-      <w:r>
-        <w:rPr>
-          <w:szCs w:val="24"/>
-        </w:rPr>
-        <w:t>);</w:t>
-      </w:r>
-      <w:proofErr w:type="gramEnd"/>
+        <w:t>Use System.out.println() to print out the values of all the variables you’ve created. Provide some detail as to what the value being printed is. For example, if I had a variable called favorite state, I would do the following:</w:t>
+      </w:r>
+    </w:p>
+    <w:p>
+      <w:pPr>
+        <w:rPr>
+          <w:szCs w:val="24"/>
+        </w:rPr>
+      </w:pPr>
+      <w:r>
+        <w:rPr>
+          <w:szCs w:val="24"/>
+        </w:rPr>
+        <w:t>String favoriteState = “AZ”;</w:t>
+      </w:r>
+    </w:p>
+    <w:p>
+      <w:pPr>
+        <w:rPr>
+          <w:szCs w:val="24"/>
+        </w:rPr>
+      </w:pPr>
+      <w:r>
+        <w:rPr>
+          <w:szCs w:val="24"/>
+        </w:rPr>
+        <w:t>System.out.println(“My favorite state is: “ + favoriteState);</w:t>
+      </w:r>
     </w:p>
     <w:p>
       <w:pPr>
@@ -773,9 +707,9 @@
           <w:noProof/>
         </w:rPr>
         <w:drawing>
-          <wp:inline distT="0" distB="0" distL="0" distR="0" wp14:anchorId="00688910" wp14:editId="5118365D">
-            <wp:extent cx="5943600" cy="3926205"/>
-            <wp:effectExtent l="0" t="0" r="0" b="0"/>
+          <wp:inline distT="0" distB="0" distL="0" distR="0" wp14:anchorId="1CAB50E8" wp14:editId="784BE3C2">
+            <wp:extent cx="5943600" cy="4373245"/>
+            <wp:effectExtent l="0" t="0" r="0" b="8255"/>
             <wp:docPr id="1" name="Picture 1"/>
             <wp:cNvGraphicFramePr>
               <a:graphicFrameLocks xmlns:a="http://schemas.openxmlformats.org/drawingml/2006/main" noChangeAspect="1"/>
@@ -796,7 +730,7 @@
                   <pic:spPr>
                     <a:xfrm>
                       <a:off x="0" y="0"/>
-                      <a:ext cx="5943600" cy="3926205"/>
+                      <a:ext cx="5943600" cy="4373245"/>
                     </a:xfrm>
                     <a:prstGeom prst="rect">
                       <a:avLst/>
@@ -814,7 +748,6 @@
         <w:rPr>
           <w:noProof/>
         </w:rPr>
-        <w:lastRenderedPageBreak/>
         <w:drawing>
           <wp:inline distT="0" distB="0" distL="0" distR="0" wp14:anchorId="19A2E69C" wp14:editId="780BE221">
             <wp:extent cx="5943600" cy="2640330"/>
@@ -1717,6 +1650,7 @@
   <w:style w:type="character" w:default="1" w:styleId="DefaultParagraphFont">
     <w:name w:val="Default Paragraph Font"/>
     <w:uiPriority w:val="1"/>
+    <w:semiHidden/>
     <w:unhideWhenUsed/>
   </w:style>
   <w:style w:type="table" w:default="1" w:styleId="TableNormal">

</xml_diff>